<commit_message>
Modified formatting for Document
simple modification to agenda links.
</commit_message>
<xml_diff>
--- a/Splunk AWS Cooking Class Agenda.docx
+++ b/Splunk AWS Cooking Class Agenda.docx
@@ -34,8 +34,13 @@
       </w:r>
     </w:p>
     <w:p>
+      <w:proofErr w:type="gramStart"/>
       <w:r>
-        <w:t>Duration : 8 hours</w:t>
+        <w:t>Duration :</w:t>
+      </w:r>
+      <w:proofErr w:type="gramEnd"/>
+      <w:r>
+        <w:t xml:space="preserve"> 8 hours</w:t>
       </w:r>
     </w:p>
     <w:tbl>
@@ -280,33 +285,8 @@
             <w:tcW w:w="4675" w:type="dxa"/>
           </w:tcPr>
           <w:p>
-            <w:r>
-              <w:t>GDI and AWS Sizing</w:t>
-            </w:r>
-          </w:p>
-        </w:tc>
-        <w:tc>
-          <w:tcPr>
-            <w:tcW w:w="4675" w:type="dxa"/>
-          </w:tcPr>
-          <w:p>
-            <w:hyperlink r:id="rId11" w:history="1">
-              <w:r>
-                <w:rPr>
-                  <w:rStyle w:val="Hyperlink"/>
-                </w:rPr>
-                <w:t>Module 11 - Sizing AWS Environment</w:t>
-              </w:r>
-            </w:hyperlink>
-          </w:p>
-        </w:tc>
-      </w:tr>
-      <w:tr>
-        <w:tc>
-          <w:tcPr>
-            <w:tcW w:w="4675" w:type="dxa"/>
-          </w:tcPr>
-          <w:p>
+            <w:bookmarkStart w:id="0" w:name="_GoBack"/>
+            <w:bookmarkEnd w:id="0"/>
             <w:r>
               <w:t>Video of AWS Setup</w:t>
             </w:r>
@@ -324,7 +304,7 @@
                 <w:u w:val="none"/>
               </w:rPr>
             </w:pPr>
-            <w:hyperlink r:id="rId12" w:history="1">
+            <w:hyperlink r:id="rId11" w:history="1">
               <w:r>
                 <w:rPr>
                   <w:rStyle w:val="Hyperlink"/>
@@ -380,12 +360,53 @@
                 <w:u w:val="single"/>
               </w:rPr>
             </w:pPr>
+            <w:hyperlink r:id="rId12" w:history="1">
+              <w:r>
+                <w:rPr>
+                  <w:rStyle w:val="Hyperlink"/>
+                </w:rPr>
+                <w:t xml:space="preserve">Module 6 – </w:t>
+              </w:r>
+              <w:proofErr w:type="spellStart"/>
+              <w:r>
+                <w:rPr>
+                  <w:rStyle w:val="Hyperlink"/>
+                </w:rPr>
+                <w:t>Cloudformation</w:t>
+              </w:r>
+              <w:proofErr w:type="spellEnd"/>
+              <w:r>
+                <w:rPr>
+                  <w:rStyle w:val="Hyperlink"/>
+                </w:rPr>
+                <w:t xml:space="preserve"> Template</w:t>
+              </w:r>
+            </w:hyperlink>
+          </w:p>
+        </w:tc>
+      </w:tr>
+      <w:tr>
+        <w:tc>
+          <w:tcPr>
+            <w:tcW w:w="4675" w:type="dxa"/>
+          </w:tcPr>
+          <w:p>
+            <w:r>
+              <w:t>ELB HWF Setup</w:t>
+            </w:r>
+          </w:p>
+        </w:tc>
+        <w:tc>
+          <w:tcPr>
+            <w:tcW w:w="4675" w:type="dxa"/>
+          </w:tcPr>
+          <w:p>
             <w:hyperlink r:id="rId13" w:history="1">
               <w:r>
                 <w:rPr>
                   <w:rStyle w:val="Hyperlink"/>
                 </w:rPr>
-                <w:t>Module 6 – Cloudformation Template</w:t>
+                <w:t>Module 7 – ELB HWF and HEC</w:t>
               </w:r>
             </w:hyperlink>
           </w:p>
@@ -398,7 +419,7 @@
           </w:tcPr>
           <w:p>
             <w:r>
-              <w:t>ELB HWF Setup</w:t>
+              <w:t xml:space="preserve">Migrating AWS between machines </w:t>
             </w:r>
           </w:p>
         </w:tc>
@@ -412,7 +433,7 @@
                 <w:rPr>
                   <w:rStyle w:val="Hyperlink"/>
                 </w:rPr>
-                <w:t>Module 7 – ELB HWF and HEC</w:t>
+                <w:t>Module 8 – Migrating AWS TA between machines</w:t>
               </w:r>
             </w:hyperlink>
           </w:p>
@@ -425,7 +446,7 @@
           </w:tcPr>
           <w:p>
             <w:r>
-              <w:t xml:space="preserve">Migrating AWS between machines </w:t>
+              <w:t>Kinesis Firehose (Advanced)</w:t>
             </w:r>
           </w:p>
         </w:tc>
@@ -439,7 +460,7 @@
                 <w:rPr>
                   <w:rStyle w:val="Hyperlink"/>
                 </w:rPr>
-                <w:t>Module 8 – Migrating AWS TA between machines</w:t>
+                <w:t>Module 9 – Setting up Kinesis Firehose</w:t>
               </w:r>
             </w:hyperlink>
           </w:p>
@@ -452,7 +473,7 @@
           </w:tcPr>
           <w:p>
             <w:r>
-              <w:t>Kinesis Firehose (Advanced)</w:t>
+              <w:t>Collecting Data from Amazon Container Services</w:t>
             </w:r>
           </w:p>
         </w:tc>
@@ -461,12 +482,17 @@
             <w:tcW w:w="4675" w:type="dxa"/>
           </w:tcPr>
           <w:p>
+            <w:pPr>
+              <w:rPr>
+                <w:rStyle w:val="Hyperlink"/>
+              </w:rPr>
+            </w:pPr>
             <w:hyperlink r:id="rId16" w:history="1">
               <w:r>
                 <w:rPr>
                   <w:rStyle w:val="Hyperlink"/>
                 </w:rPr>
-                <w:t>Module 9 – Setting up Kinesis Firehose</w:t>
+                <w:t>Module 10 - Collecting Data from AWS Container Services</w:t>
               </w:r>
             </w:hyperlink>
           </w:p>
@@ -479,7 +505,7 @@
           </w:tcPr>
           <w:p>
             <w:r>
-              <w:t>Collecting Data from Amazon Container Services</w:t>
+              <w:t>GDI and AWS Sizing</w:t>
             </w:r>
           </w:p>
         </w:tc>
@@ -488,77 +514,58 @@
             <w:tcW w:w="4675" w:type="dxa"/>
           </w:tcPr>
           <w:p>
+            <w:hyperlink r:id="rId17" w:history="1">
+              <w:r>
+                <w:rPr>
+                  <w:rStyle w:val="Hyperlink"/>
+                </w:rPr>
+                <w:t>Module 11 - Sizing AWS Environment</w:t>
+              </w:r>
+            </w:hyperlink>
+          </w:p>
+        </w:tc>
+      </w:tr>
+      <w:tr>
+        <w:tc>
+          <w:tcPr>
+            <w:tcW w:w="4675" w:type="dxa"/>
+          </w:tcPr>
+          <w:p>
+            <w:r>
+              <w:t xml:space="preserve">Setting up </w:t>
+            </w:r>
+            <w:proofErr w:type="spellStart"/>
+            <w:r>
+              <w:t>GuardDuty</w:t>
+            </w:r>
+            <w:proofErr w:type="spellEnd"/>
+          </w:p>
+        </w:tc>
+        <w:tc>
+          <w:tcPr>
+            <w:tcW w:w="4675" w:type="dxa"/>
+          </w:tcPr>
+          <w:p>
             <w:pPr>
               <w:rPr>
                 <w:rStyle w:val="Hyperlink"/>
               </w:rPr>
             </w:pPr>
-            <w:hyperlink r:id="rId17" w:history="1">
-              <w:r>
-                <w:rPr>
-                  <w:rStyle w:val="Hyperlink"/>
-                </w:rPr>
-                <w:t>Module 10 - Collecting Data from AWS Container Services</w:t>
-              </w:r>
-            </w:hyperlink>
-          </w:p>
-        </w:tc>
-      </w:tr>
-      <w:tr>
-        <w:tc>
-          <w:tcPr>
-            <w:tcW w:w="4675" w:type="dxa"/>
-          </w:tcPr>
-          <w:p>
-            <w:r>
-              <w:t>GDI and AWS Sizing</w:t>
-            </w:r>
-          </w:p>
-        </w:tc>
-        <w:tc>
-          <w:tcPr>
-            <w:tcW w:w="4675" w:type="dxa"/>
-          </w:tcPr>
-          <w:p>
             <w:hyperlink r:id="rId18" w:history="1">
               <w:r>
                 <w:rPr>
                   <w:rStyle w:val="Hyperlink"/>
                 </w:rPr>
-                <w:t>Module 11 - Sizing AWS Environment</w:t>
-              </w:r>
-            </w:hyperlink>
-          </w:p>
-        </w:tc>
-      </w:tr>
-      <w:tr>
-        <w:tc>
-          <w:tcPr>
-            <w:tcW w:w="4675" w:type="dxa"/>
-          </w:tcPr>
-          <w:p>
-            <w:r>
-              <w:t>Setting up GuardDuty</w:t>
-            </w:r>
-          </w:p>
-        </w:tc>
-        <w:tc>
-          <w:tcPr>
-            <w:tcW w:w="4675" w:type="dxa"/>
-          </w:tcPr>
-          <w:p>
-            <w:pPr>
-              <w:rPr>
-                <w:rStyle w:val="Hyperlink"/>
-              </w:rPr>
-            </w:pPr>
-            <w:hyperlink r:id="rId19" w:history="1">
-              <w:r>
-                <w:rPr>
-                  <w:rStyle w:val="Hyperlink"/>
-                </w:rPr>
-                <w:t>Module 12 – Setting Up GuardDuty</w:t>
-              </w:r>
+                <w:t xml:space="preserve">Module 12 – Setting Up </w:t>
+              </w:r>
+              <w:proofErr w:type="spellStart"/>
+              <w:r>
+                <w:rPr>
+                  <w:rStyle w:val="Hyperlink"/>
+                </w:rPr>
+                <w:t>GuardDuty</w:t>
+              </w:r>
+              <w:proofErr w:type="spellEnd"/>
             </w:hyperlink>
           </w:p>
         </w:tc>
@@ -586,12 +593,26 @@
                 <w:u w:val="none"/>
               </w:rPr>
             </w:pPr>
-            <w:hyperlink r:id="rId20" w:history="1">
-              <w:r>
-                <w:rPr>
-                  <w:rStyle w:val="Hyperlink"/>
-                </w:rPr>
-                <w:t>AWS Getting Data In Best Practices</w:t>
+            <w:hyperlink r:id="rId19" w:history="1">
+              <w:r>
+                <w:rPr>
+                  <w:rStyle w:val="Hyperlink"/>
+                </w:rPr>
+                <w:t xml:space="preserve">AWS Getting Data </w:t>
+              </w:r>
+              <w:proofErr w:type="gramStart"/>
+              <w:r>
+                <w:rPr>
+                  <w:rStyle w:val="Hyperlink"/>
+                </w:rPr>
+                <w:t>In</w:t>
+              </w:r>
+              <w:proofErr w:type="gramEnd"/>
+              <w:r>
+                <w:rPr>
+                  <w:rStyle w:val="Hyperlink"/>
+                </w:rPr>
+                <w:t xml:space="preserve"> Best Practices</w:t>
               </w:r>
             </w:hyperlink>
           </w:p>
@@ -603,8 +624,6 @@
       <w:r>
         <w:br w:type="page"/>
       </w:r>
-      <w:bookmarkStart w:id="0" w:name="_GoBack"/>
-      <w:bookmarkEnd w:id="0"/>
     </w:p>
     <w:p>
       <w:pPr>
@@ -623,7 +642,7 @@
       <w:pPr>
         <w:jc w:val="center"/>
       </w:pPr>
-      <w:hyperlink r:id="rId21" w:history="1">
+      <w:hyperlink r:id="rId20" w:history="1">
         <w:r>
           <w:t>https://aws.amazon.com/partners/apn-portal/</w:t>
         </w:r>
@@ -706,7 +725,7 @@
             <w:pPr>
               <w:cnfStyle w:val="000000100000" w:firstRow="0" w:lastRow="0" w:firstColumn="0" w:lastColumn="0" w:oddVBand="0" w:evenVBand="0" w:oddHBand="1" w:evenHBand="0" w:firstRowFirstColumn="0" w:firstRowLastColumn="0" w:lastRowFirstColumn="0" w:lastRowLastColumn="0"/>
             </w:pPr>
-            <w:hyperlink r:id="rId22" w:history="1">
+            <w:hyperlink r:id="rId21" w:history="1">
               <w:r>
                 <w:rPr>
                   <w:rStyle w:val="Hyperlink"/>
@@ -768,7 +787,7 @@
               </w:tabs>
               <w:cnfStyle w:val="000000000000" w:firstRow="0" w:lastRow="0" w:firstColumn="0" w:lastColumn="0" w:oddVBand="0" w:evenVBand="0" w:oddHBand="0" w:evenHBand="0" w:firstRowFirstColumn="0" w:firstRowLastColumn="0" w:lastRowFirstColumn="0" w:lastRowLastColumn="0"/>
             </w:pPr>
-            <w:hyperlink r:id="rId23" w:history="1">
+            <w:hyperlink r:id="rId22" w:history="1">
               <w:r>
                 <w:rPr>
                   <w:rStyle w:val="Hyperlink"/>
@@ -829,7 +848,7 @@
             <w:pPr>
               <w:cnfStyle w:val="000000100000" w:firstRow="0" w:lastRow="0" w:firstColumn="0" w:lastColumn="0" w:oddVBand="0" w:evenVBand="0" w:oddHBand="1" w:evenHBand="0" w:firstRowFirstColumn="0" w:firstRowLastColumn="0" w:lastRowFirstColumn="0" w:lastRowLastColumn="0"/>
             </w:pPr>
-            <w:hyperlink r:id="rId24" w:history="1">
+            <w:hyperlink r:id="rId23" w:history="1">
               <w:r>
                 <w:rPr>
                   <w:rStyle w:val="Hyperlink"/>
@@ -881,7 +900,7 @@
             <w:pPr>
               <w:cnfStyle w:val="000000000000" w:firstRow="0" w:lastRow="0" w:firstColumn="0" w:lastColumn="0" w:oddVBand="0" w:evenVBand="0" w:oddHBand="0" w:evenHBand="0" w:firstRowFirstColumn="0" w:firstRowLastColumn="0" w:lastRowFirstColumn="0" w:lastRowLastColumn="0"/>
             </w:pPr>
-            <w:hyperlink r:id="rId25" w:history="1">
+            <w:hyperlink r:id="rId24" w:history="1">
               <w:r>
                 <w:rPr>
                   <w:rStyle w:val="Hyperlink"/>
@@ -939,7 +958,7 @@
             <w:pPr>
               <w:cnfStyle w:val="000000100000" w:firstRow="0" w:lastRow="0" w:firstColumn="0" w:lastColumn="0" w:oddVBand="0" w:evenVBand="0" w:oddHBand="1" w:evenHBand="0" w:firstRowFirstColumn="0" w:firstRowLastColumn="0" w:lastRowFirstColumn="0" w:lastRowLastColumn="0"/>
             </w:pPr>
-            <w:hyperlink r:id="rId26" w:history="1">
+            <w:hyperlink r:id="rId25" w:history="1">
               <w:r>
                 <w:rPr>
                   <w:rStyle w:val="Hyperlink"/>
@@ -991,7 +1010,7 @@
             <w:pPr>
               <w:cnfStyle w:val="000000000000" w:firstRow="0" w:lastRow="0" w:firstColumn="0" w:lastColumn="0" w:oddVBand="0" w:evenVBand="0" w:oddHBand="0" w:evenHBand="0" w:firstRowFirstColumn="0" w:firstRowLastColumn="0" w:lastRowFirstColumn="0" w:lastRowLastColumn="0"/>
             </w:pPr>
-            <w:hyperlink r:id="rId27" w:history="1">
+            <w:hyperlink r:id="rId26" w:history="1">
               <w:r>
                 <w:rPr>
                   <w:rStyle w:val="Hyperlink"/>
@@ -1046,7 +1065,7 @@
             <w:pPr>
               <w:cnfStyle w:val="000000100000" w:firstRow="0" w:lastRow="0" w:firstColumn="0" w:lastColumn="0" w:oddVBand="0" w:evenVBand="0" w:oddHBand="1" w:evenHBand="0" w:firstRowFirstColumn="0" w:firstRowLastColumn="0" w:lastRowFirstColumn="0" w:lastRowLastColumn="0"/>
             </w:pPr>
-            <w:hyperlink r:id="rId28" w:history="1">
+            <w:hyperlink r:id="rId27" w:history="1">
               <w:r>
                 <w:rPr>
                   <w:rStyle w:val="Hyperlink"/>
@@ -1098,7 +1117,7 @@
             <w:pPr>
               <w:cnfStyle w:val="000000000000" w:firstRow="0" w:lastRow="0" w:firstColumn="0" w:lastColumn="0" w:oddVBand="0" w:evenVBand="0" w:oddHBand="0" w:evenHBand="0" w:firstRowFirstColumn="0" w:firstRowLastColumn="0" w:lastRowFirstColumn="0" w:lastRowLastColumn="0"/>
             </w:pPr>
-            <w:hyperlink r:id="rId29" w:history="1">
+            <w:hyperlink r:id="rId28" w:history="1">
               <w:r>
                 <w:rPr>
                   <w:rStyle w:val="Hyperlink"/>
@@ -1153,7 +1172,7 @@
             <w:pPr>
               <w:cnfStyle w:val="000000100000" w:firstRow="0" w:lastRow="0" w:firstColumn="0" w:lastColumn="0" w:oddVBand="0" w:evenVBand="0" w:oddHBand="1" w:evenHBand="0" w:firstRowFirstColumn="0" w:firstRowLastColumn="0" w:lastRowFirstColumn="0" w:lastRowLastColumn="0"/>
             </w:pPr>
-            <w:hyperlink r:id="rId30" w:history="1">
+            <w:hyperlink r:id="rId29" w:history="1">
               <w:r>
                 <w:rPr>
                   <w:rStyle w:val="Hyperlink"/>
@@ -1205,7 +1224,7 @@
             <w:pPr>
               <w:cnfStyle w:val="000000000000" w:firstRow="0" w:lastRow="0" w:firstColumn="0" w:lastColumn="0" w:oddVBand="0" w:evenVBand="0" w:oddHBand="0" w:evenHBand="0" w:firstRowFirstColumn="0" w:firstRowLastColumn="0" w:lastRowFirstColumn="0" w:lastRowLastColumn="0"/>
             </w:pPr>
-            <w:hyperlink r:id="rId31" w:history="1">
+            <w:hyperlink r:id="rId30" w:history="1">
               <w:r>
                 <w:rPr>
                   <w:rStyle w:val="Hyperlink"/>
@@ -1248,8 +1267,16 @@
               <w:rPr>
                 <w:bCs w:val="0"/>
               </w:rPr>
-              <w:t>Introduction to GuardDuty</w:t>
-            </w:r>
+              <w:t xml:space="preserve">Introduction to </w:t>
+            </w:r>
+            <w:proofErr w:type="spellStart"/>
+            <w:r>
+              <w:rPr>
+                <w:bCs w:val="0"/>
+              </w:rPr>
+              <w:t>GuardDuty</w:t>
+            </w:r>
+            <w:proofErr w:type="spellEnd"/>
           </w:p>
         </w:tc>
         <w:tc>
@@ -1260,7 +1287,7 @@
             <w:pPr>
               <w:cnfStyle w:val="000000100000" w:firstRow="0" w:lastRow="0" w:firstColumn="0" w:lastColumn="0" w:oddVBand="0" w:evenVBand="0" w:oddHBand="1" w:evenHBand="0" w:firstRowFirstColumn="0" w:firstRowLastColumn="0" w:lastRowFirstColumn="0" w:lastRowLastColumn="0"/>
             </w:pPr>
-            <w:hyperlink r:id="rId32" w:history="1">
+            <w:hyperlink r:id="rId31" w:history="1">
               <w:r>
                 <w:rPr>
                   <w:rStyle w:val="Hyperlink"/>
@@ -1312,7 +1339,7 @@
             <w:pPr>
               <w:cnfStyle w:val="000000000000" w:firstRow="0" w:lastRow="0" w:firstColumn="0" w:lastColumn="0" w:oddVBand="0" w:evenVBand="0" w:oddHBand="0" w:evenHBand="0" w:firstRowFirstColumn="0" w:firstRowLastColumn="0" w:lastRowFirstColumn="0" w:lastRowLastColumn="0"/>
             </w:pPr>
-            <w:hyperlink r:id="rId33" w:history="1">
+            <w:hyperlink r:id="rId32" w:history="1">
               <w:r>
                 <w:rPr>
                   <w:rStyle w:val="Hyperlink"/>
@@ -1367,7 +1394,7 @@
             <w:pPr>
               <w:cnfStyle w:val="000000100000" w:firstRow="0" w:lastRow="0" w:firstColumn="0" w:lastColumn="0" w:oddVBand="0" w:evenVBand="0" w:oddHBand="1" w:evenHBand="0" w:firstRowFirstColumn="0" w:firstRowLastColumn="0" w:lastRowFirstColumn="0" w:lastRowLastColumn="0"/>
             </w:pPr>
-            <w:hyperlink r:id="rId34" w:history="1">
+            <w:hyperlink r:id="rId33" w:history="1">
               <w:r>
                 <w:rPr>
                   <w:rStyle w:val="Hyperlink"/>
@@ -1419,7 +1446,7 @@
             <w:pPr>
               <w:cnfStyle w:val="000000000000" w:firstRow="0" w:lastRow="0" w:firstColumn="0" w:lastColumn="0" w:oddVBand="0" w:evenVBand="0" w:oddHBand="0" w:evenHBand="0" w:firstRowFirstColumn="0" w:firstRowLastColumn="0" w:lastRowFirstColumn="0" w:lastRowLastColumn="0"/>
             </w:pPr>
-            <w:hyperlink r:id="rId35" w:history="1">
+            <w:hyperlink r:id="rId34" w:history="1">
               <w:r>
                 <w:rPr>
                   <w:rStyle w:val="Hyperlink"/>
@@ -1474,7 +1501,7 @@
             <w:pPr>
               <w:cnfStyle w:val="000000100000" w:firstRow="0" w:lastRow="0" w:firstColumn="0" w:lastColumn="0" w:oddVBand="0" w:evenVBand="0" w:oddHBand="1" w:evenHBand="0" w:firstRowFirstColumn="0" w:firstRowLastColumn="0" w:lastRowFirstColumn="0" w:lastRowLastColumn="0"/>
             </w:pPr>
-            <w:hyperlink r:id="rId36" w:history="1">
+            <w:hyperlink r:id="rId35" w:history="1">
               <w:r>
                 <w:rPr>
                   <w:rStyle w:val="Hyperlink"/>
@@ -1526,7 +1553,7 @@
             <w:pPr>
               <w:cnfStyle w:val="000000000000" w:firstRow="0" w:lastRow="0" w:firstColumn="0" w:lastColumn="0" w:oddVBand="0" w:evenVBand="0" w:oddHBand="0" w:evenHBand="0" w:firstRowFirstColumn="0" w:firstRowLastColumn="0" w:lastRowFirstColumn="0" w:lastRowLastColumn="0"/>
             </w:pPr>
-            <w:hyperlink r:id="rId37" w:history="1">
+            <w:hyperlink r:id="rId36" w:history="1">
               <w:r>
                 <w:rPr>
                   <w:rStyle w:val="Hyperlink"/>
@@ -1581,7 +1608,7 @@
             <w:pPr>
               <w:cnfStyle w:val="000000100000" w:firstRow="0" w:lastRow="0" w:firstColumn="0" w:lastColumn="0" w:oddVBand="0" w:evenVBand="0" w:oddHBand="1" w:evenHBand="0" w:firstRowFirstColumn="0" w:firstRowLastColumn="0" w:lastRowFirstColumn="0" w:lastRowLastColumn="0"/>
             </w:pPr>
-            <w:hyperlink r:id="rId38" w:history="1">
+            <w:hyperlink r:id="rId37" w:history="1">
               <w:r>
                 <w:rPr>
                   <w:rStyle w:val="Hyperlink"/>
@@ -1633,7 +1660,7 @@
             <w:pPr>
               <w:cnfStyle w:val="000000000000" w:firstRow="0" w:lastRow="0" w:firstColumn="0" w:lastColumn="0" w:oddVBand="0" w:evenVBand="0" w:oddHBand="0" w:evenHBand="0" w:firstRowFirstColumn="0" w:firstRowLastColumn="0" w:lastRowFirstColumn="0" w:lastRowLastColumn="0"/>
             </w:pPr>
-            <w:hyperlink r:id="rId39" w:history="1">
+            <w:hyperlink r:id="rId38" w:history="1">
               <w:r>
                 <w:rPr>
                   <w:rStyle w:val="Hyperlink"/>
@@ -1688,7 +1715,7 @@
             <w:pPr>
               <w:cnfStyle w:val="000000100000" w:firstRow="0" w:lastRow="0" w:firstColumn="0" w:lastColumn="0" w:oddVBand="0" w:evenVBand="0" w:oddHBand="1" w:evenHBand="0" w:firstRowFirstColumn="0" w:firstRowLastColumn="0" w:lastRowFirstColumn="0" w:lastRowLastColumn="0"/>
             </w:pPr>
-            <w:hyperlink r:id="rId40" w:history="1">
+            <w:hyperlink r:id="rId39" w:history="1">
               <w:r>
                 <w:rPr>
                   <w:rStyle w:val="Hyperlink"/>
@@ -1740,7 +1767,7 @@
             <w:pPr>
               <w:cnfStyle w:val="000000000000" w:firstRow="0" w:lastRow="0" w:firstColumn="0" w:lastColumn="0" w:oddVBand="0" w:evenVBand="0" w:oddHBand="0" w:evenHBand="0" w:firstRowFirstColumn="0" w:firstRowLastColumn="0" w:lastRowFirstColumn="0" w:lastRowLastColumn="0"/>
             </w:pPr>
-            <w:hyperlink r:id="rId41" w:history="1">
+            <w:hyperlink r:id="rId40" w:history="1">
               <w:r>
                 <w:rPr>
                   <w:rStyle w:val="Hyperlink"/>
@@ -1796,7 +1823,7 @@
             <w:pPr>
               <w:cnfStyle w:val="000000100000" w:firstRow="0" w:lastRow="0" w:firstColumn="0" w:lastColumn="0" w:oddVBand="0" w:evenVBand="0" w:oddHBand="1" w:evenHBand="0" w:firstRowFirstColumn="0" w:firstRowLastColumn="0" w:lastRowFirstColumn="0" w:lastRowLastColumn="0"/>
             </w:pPr>
-            <w:hyperlink r:id="rId42" w:history="1">
+            <w:hyperlink r:id="rId41" w:history="1">
               <w:r>
                 <w:rPr>
                   <w:rStyle w:val="Hyperlink"/>
@@ -1854,7 +1881,7 @@
             <w:pPr>
               <w:cnfStyle w:val="000000000000" w:firstRow="0" w:lastRow="0" w:firstColumn="0" w:lastColumn="0" w:oddVBand="0" w:evenVBand="0" w:oddHBand="0" w:evenHBand="0" w:firstRowFirstColumn="0" w:firstRowLastColumn="0" w:lastRowFirstColumn="0" w:lastRowLastColumn="0"/>
             </w:pPr>
-            <w:hyperlink r:id="rId43" w:history="1">
+            <w:hyperlink r:id="rId42" w:history="1">
               <w:r>
                 <w:rPr>
                   <w:rStyle w:val="Hyperlink"/>
@@ -1915,7 +1942,7 @@
             <w:pPr>
               <w:cnfStyle w:val="000000100000" w:firstRow="0" w:lastRow="0" w:firstColumn="0" w:lastColumn="0" w:oddVBand="0" w:evenVBand="0" w:oddHBand="1" w:evenHBand="0" w:firstRowFirstColumn="0" w:firstRowLastColumn="0" w:lastRowFirstColumn="0" w:lastRowLastColumn="0"/>
             </w:pPr>
-            <w:hyperlink r:id="rId44" w:history="1">
+            <w:hyperlink r:id="rId43" w:history="1">
               <w:r>
                 <w:rPr>
                   <w:rStyle w:val="Hyperlink"/>
@@ -1967,7 +1994,7 @@
             <w:pPr>
               <w:cnfStyle w:val="000000000000" w:firstRow="0" w:lastRow="0" w:firstColumn="0" w:lastColumn="0" w:oddVBand="0" w:evenVBand="0" w:oddHBand="0" w:evenHBand="0" w:firstRowFirstColumn="0" w:firstRowLastColumn="0" w:lastRowFirstColumn="0" w:lastRowLastColumn="0"/>
             </w:pPr>
-            <w:hyperlink r:id="rId45" w:history="1">
+            <w:hyperlink r:id="rId44" w:history="1">
               <w:r>
                 <w:rPr>
                   <w:rStyle w:val="Hyperlink"/>
@@ -2022,7 +2049,7 @@
             <w:pPr>
               <w:cnfStyle w:val="000000100000" w:firstRow="0" w:lastRow="0" w:firstColumn="0" w:lastColumn="0" w:oddVBand="0" w:evenVBand="0" w:oddHBand="1" w:evenHBand="0" w:firstRowFirstColumn="0" w:firstRowLastColumn="0" w:lastRowFirstColumn="0" w:lastRowLastColumn="0"/>
             </w:pPr>
-            <w:hyperlink r:id="rId46" w:history="1">
+            <w:hyperlink r:id="rId45" w:history="1">
               <w:r>
                 <w:rPr>
                   <w:rStyle w:val="Hyperlink"/>
@@ -2074,7 +2101,7 @@
             <w:pPr>
               <w:cnfStyle w:val="000000000000" w:firstRow="0" w:lastRow="0" w:firstColumn="0" w:lastColumn="0" w:oddVBand="0" w:evenVBand="0" w:oddHBand="0" w:evenHBand="0" w:firstRowFirstColumn="0" w:firstRowLastColumn="0" w:lastRowFirstColumn="0" w:lastRowLastColumn="0"/>
             </w:pPr>
-            <w:hyperlink r:id="rId47" w:history="1">
+            <w:hyperlink r:id="rId46" w:history="1">
               <w:r>
                 <w:rPr>
                   <w:rStyle w:val="Hyperlink"/>
@@ -2129,7 +2156,7 @@
             <w:pPr>
               <w:cnfStyle w:val="000000100000" w:firstRow="0" w:lastRow="0" w:firstColumn="0" w:lastColumn="0" w:oddVBand="0" w:evenVBand="0" w:oddHBand="1" w:evenHBand="0" w:firstRowFirstColumn="0" w:firstRowLastColumn="0" w:lastRowFirstColumn="0" w:lastRowLastColumn="0"/>
             </w:pPr>
-            <w:hyperlink r:id="rId48" w:history="1">
+            <w:hyperlink r:id="rId47" w:history="1">
               <w:r>
                 <w:rPr>
                   <w:rStyle w:val="Hyperlink"/>
@@ -2181,7 +2208,7 @@
             <w:pPr>
               <w:cnfStyle w:val="000000000000" w:firstRow="0" w:lastRow="0" w:firstColumn="0" w:lastColumn="0" w:oddVBand="0" w:evenVBand="0" w:oddHBand="0" w:evenHBand="0" w:firstRowFirstColumn="0" w:firstRowLastColumn="0" w:lastRowFirstColumn="0" w:lastRowLastColumn="0"/>
             </w:pPr>
-            <w:hyperlink r:id="rId49" w:history="1">
+            <w:hyperlink r:id="rId48" w:history="1">
               <w:r>
                 <w:rPr>
                   <w:rStyle w:val="Hyperlink"/>
@@ -2236,7 +2263,7 @@
             <w:pPr>
               <w:cnfStyle w:val="000000100000" w:firstRow="0" w:lastRow="0" w:firstColumn="0" w:lastColumn="0" w:oddVBand="0" w:evenVBand="0" w:oddHBand="1" w:evenHBand="0" w:firstRowFirstColumn="0" w:firstRowLastColumn="0" w:lastRowFirstColumn="0" w:lastRowLastColumn="0"/>
             </w:pPr>
-            <w:hyperlink r:id="rId50" w:history="1">
+            <w:hyperlink r:id="rId49" w:history="1">
               <w:r>
                 <w:rPr>
                   <w:rStyle w:val="Hyperlink"/>
@@ -2288,7 +2315,7 @@
             <w:pPr>
               <w:cnfStyle w:val="000000000000" w:firstRow="0" w:lastRow="0" w:firstColumn="0" w:lastColumn="0" w:oddVBand="0" w:evenVBand="0" w:oddHBand="0" w:evenHBand="0" w:firstRowFirstColumn="0" w:firstRowLastColumn="0" w:lastRowFirstColumn="0" w:lastRowLastColumn="0"/>
             </w:pPr>
-            <w:hyperlink r:id="rId51" w:history="1">
+            <w:hyperlink r:id="rId50" w:history="1">
               <w:r>
                 <w:rPr>
                   <w:rStyle w:val="Hyperlink"/>
@@ -2343,7 +2370,7 @@
             <w:pPr>
               <w:cnfStyle w:val="000000100000" w:firstRow="0" w:lastRow="0" w:firstColumn="0" w:lastColumn="0" w:oddVBand="0" w:evenVBand="0" w:oddHBand="1" w:evenHBand="0" w:firstRowFirstColumn="0" w:firstRowLastColumn="0" w:lastRowFirstColumn="0" w:lastRowLastColumn="0"/>
             </w:pPr>
-            <w:hyperlink r:id="rId52" w:history="1">
+            <w:hyperlink r:id="rId51" w:history="1">
               <w:r>
                 <w:rPr>
                   <w:rStyle w:val="Hyperlink"/>
@@ -2395,7 +2422,7 @@
             <w:pPr>
               <w:cnfStyle w:val="000000000000" w:firstRow="0" w:lastRow="0" w:firstColumn="0" w:lastColumn="0" w:oddVBand="0" w:evenVBand="0" w:oddHBand="0" w:evenHBand="0" w:firstRowFirstColumn="0" w:firstRowLastColumn="0" w:lastRowFirstColumn="0" w:lastRowLastColumn="0"/>
             </w:pPr>
-            <w:hyperlink r:id="rId53" w:history="1">
+            <w:hyperlink r:id="rId52" w:history="1">
               <w:r>
                 <w:rPr>
                   <w:rStyle w:val="Hyperlink"/>
@@ -2450,7 +2477,7 @@
             <w:pPr>
               <w:cnfStyle w:val="000000100000" w:firstRow="0" w:lastRow="0" w:firstColumn="0" w:lastColumn="0" w:oddVBand="0" w:evenVBand="0" w:oddHBand="1" w:evenHBand="0" w:firstRowFirstColumn="0" w:firstRowLastColumn="0" w:lastRowFirstColumn="0" w:lastRowLastColumn="0"/>
             </w:pPr>
-            <w:hyperlink r:id="rId54" w:history="1">
+            <w:hyperlink r:id="rId53" w:history="1">
               <w:r>
                 <w:rPr>
                   <w:rStyle w:val="Hyperlink"/>
@@ -2502,7 +2529,7 @@
             <w:pPr>
               <w:cnfStyle w:val="000000000000" w:firstRow="0" w:lastRow="0" w:firstColumn="0" w:lastColumn="0" w:oddVBand="0" w:evenVBand="0" w:oddHBand="0" w:evenHBand="0" w:firstRowFirstColumn="0" w:firstRowLastColumn="0" w:lastRowFirstColumn="0" w:lastRowLastColumn="0"/>
             </w:pPr>
-            <w:hyperlink r:id="rId55" w:history="1">
+            <w:hyperlink r:id="rId54" w:history="1">
               <w:r>
                 <w:rPr>
                   <w:rStyle w:val="Hyperlink"/>

</xml_diff>

<commit_message>
Added Getting Started with Splunk and AWS
Added Getting Started with Splunk and AWS.
</commit_message>
<xml_diff>
--- a/Splunk AWS Cooking Class Agenda.docx
+++ b/Splunk AWS Cooking Class Agenda.docx
@@ -285,8 +285,6 @@
             <w:tcW w:w="4675" w:type="dxa"/>
           </w:tcPr>
           <w:p>
-            <w:bookmarkStart w:id="0" w:name="_GoBack"/>
-            <w:bookmarkEnd w:id="0"/>
             <w:r>
               <w:t>Video of AWS Setup</w:t>
             </w:r>
@@ -618,12 +616,52 @@
           </w:p>
         </w:tc>
       </w:tr>
+      <w:tr>
+        <w:tc>
+          <w:tcPr>
+            <w:tcW w:w="4675" w:type="dxa"/>
+          </w:tcPr>
+          <w:p>
+            <w:r>
+              <w:t>Getting Started with Splunk and AWS</w:t>
+            </w:r>
+          </w:p>
+        </w:tc>
+        <w:tc>
+          <w:tcPr>
+            <w:tcW w:w="4675" w:type="dxa"/>
+          </w:tcPr>
+          <w:p>
+            <w:pPr>
+              <w:rPr>
+                <w:rStyle w:val="Hyperlink"/>
+              </w:rPr>
+            </w:pPr>
+            <w:hyperlink r:id="rId20" w:history="1">
+              <w:r>
+                <w:rPr>
+                  <w:rStyle w:val="Hyperlink"/>
+                </w:rPr>
+                <w:t>Getting Started</w:t>
+              </w:r>
+            </w:hyperlink>
+            <w:r>
+              <w:rPr>
+                <w:rStyle w:val="Hyperlink"/>
+              </w:rPr>
+              <w:t xml:space="preserve"> with Splunk and AWS</w:t>
+            </w:r>
+          </w:p>
+        </w:tc>
+      </w:tr>
     </w:tbl>
     <w:p/>
     <w:p>
       <w:r>
         <w:br w:type="page"/>
       </w:r>
+      <w:bookmarkStart w:id="0" w:name="_GoBack"/>
+      <w:bookmarkEnd w:id="0"/>
     </w:p>
     <w:p>
       <w:pPr>
@@ -642,7 +680,7 @@
       <w:pPr>
         <w:jc w:val="center"/>
       </w:pPr>
-      <w:hyperlink r:id="rId20" w:history="1">
+      <w:hyperlink r:id="rId21" w:history="1">
         <w:r>
           <w:t>https://aws.amazon.com/partners/apn-portal/</w:t>
         </w:r>
@@ -725,7 +763,7 @@
             <w:pPr>
               <w:cnfStyle w:val="000000100000" w:firstRow="0" w:lastRow="0" w:firstColumn="0" w:lastColumn="0" w:oddVBand="0" w:evenVBand="0" w:oddHBand="1" w:evenHBand="0" w:firstRowFirstColumn="0" w:firstRowLastColumn="0" w:lastRowFirstColumn="0" w:lastRowLastColumn="0"/>
             </w:pPr>
-            <w:hyperlink r:id="rId21" w:history="1">
+            <w:hyperlink r:id="rId22" w:history="1">
               <w:r>
                 <w:rPr>
                   <w:rStyle w:val="Hyperlink"/>
@@ -787,7 +825,7 @@
               </w:tabs>
               <w:cnfStyle w:val="000000000000" w:firstRow="0" w:lastRow="0" w:firstColumn="0" w:lastColumn="0" w:oddVBand="0" w:evenVBand="0" w:oddHBand="0" w:evenHBand="0" w:firstRowFirstColumn="0" w:firstRowLastColumn="0" w:lastRowFirstColumn="0" w:lastRowLastColumn="0"/>
             </w:pPr>
-            <w:hyperlink r:id="rId22" w:history="1">
+            <w:hyperlink r:id="rId23" w:history="1">
               <w:r>
                 <w:rPr>
                   <w:rStyle w:val="Hyperlink"/>
@@ -848,7 +886,7 @@
             <w:pPr>
               <w:cnfStyle w:val="000000100000" w:firstRow="0" w:lastRow="0" w:firstColumn="0" w:lastColumn="0" w:oddVBand="0" w:evenVBand="0" w:oddHBand="1" w:evenHBand="0" w:firstRowFirstColumn="0" w:firstRowLastColumn="0" w:lastRowFirstColumn="0" w:lastRowLastColumn="0"/>
             </w:pPr>
-            <w:hyperlink r:id="rId23" w:history="1">
+            <w:hyperlink r:id="rId24" w:history="1">
               <w:r>
                 <w:rPr>
                   <w:rStyle w:val="Hyperlink"/>
@@ -900,7 +938,7 @@
             <w:pPr>
               <w:cnfStyle w:val="000000000000" w:firstRow="0" w:lastRow="0" w:firstColumn="0" w:lastColumn="0" w:oddVBand="0" w:evenVBand="0" w:oddHBand="0" w:evenHBand="0" w:firstRowFirstColumn="0" w:firstRowLastColumn="0" w:lastRowFirstColumn="0" w:lastRowLastColumn="0"/>
             </w:pPr>
-            <w:hyperlink r:id="rId24" w:history="1">
+            <w:hyperlink r:id="rId25" w:history="1">
               <w:r>
                 <w:rPr>
                   <w:rStyle w:val="Hyperlink"/>
@@ -958,7 +996,7 @@
             <w:pPr>
               <w:cnfStyle w:val="000000100000" w:firstRow="0" w:lastRow="0" w:firstColumn="0" w:lastColumn="0" w:oddVBand="0" w:evenVBand="0" w:oddHBand="1" w:evenHBand="0" w:firstRowFirstColumn="0" w:firstRowLastColumn="0" w:lastRowFirstColumn="0" w:lastRowLastColumn="0"/>
             </w:pPr>
-            <w:hyperlink r:id="rId25" w:history="1">
+            <w:hyperlink r:id="rId26" w:history="1">
               <w:r>
                 <w:rPr>
                   <w:rStyle w:val="Hyperlink"/>
@@ -1010,7 +1048,7 @@
             <w:pPr>
               <w:cnfStyle w:val="000000000000" w:firstRow="0" w:lastRow="0" w:firstColumn="0" w:lastColumn="0" w:oddVBand="0" w:evenVBand="0" w:oddHBand="0" w:evenHBand="0" w:firstRowFirstColumn="0" w:firstRowLastColumn="0" w:lastRowFirstColumn="0" w:lastRowLastColumn="0"/>
             </w:pPr>
-            <w:hyperlink r:id="rId26" w:history="1">
+            <w:hyperlink r:id="rId27" w:history="1">
               <w:r>
                 <w:rPr>
                   <w:rStyle w:val="Hyperlink"/>
@@ -1065,7 +1103,7 @@
             <w:pPr>
               <w:cnfStyle w:val="000000100000" w:firstRow="0" w:lastRow="0" w:firstColumn="0" w:lastColumn="0" w:oddVBand="0" w:evenVBand="0" w:oddHBand="1" w:evenHBand="0" w:firstRowFirstColumn="0" w:firstRowLastColumn="0" w:lastRowFirstColumn="0" w:lastRowLastColumn="0"/>
             </w:pPr>
-            <w:hyperlink r:id="rId27" w:history="1">
+            <w:hyperlink r:id="rId28" w:history="1">
               <w:r>
                 <w:rPr>
                   <w:rStyle w:val="Hyperlink"/>
@@ -1117,7 +1155,7 @@
             <w:pPr>
               <w:cnfStyle w:val="000000000000" w:firstRow="0" w:lastRow="0" w:firstColumn="0" w:lastColumn="0" w:oddVBand="0" w:evenVBand="0" w:oddHBand="0" w:evenHBand="0" w:firstRowFirstColumn="0" w:firstRowLastColumn="0" w:lastRowFirstColumn="0" w:lastRowLastColumn="0"/>
             </w:pPr>
-            <w:hyperlink r:id="rId28" w:history="1">
+            <w:hyperlink r:id="rId29" w:history="1">
               <w:r>
                 <w:rPr>
                   <w:rStyle w:val="Hyperlink"/>
@@ -1172,7 +1210,7 @@
             <w:pPr>
               <w:cnfStyle w:val="000000100000" w:firstRow="0" w:lastRow="0" w:firstColumn="0" w:lastColumn="0" w:oddVBand="0" w:evenVBand="0" w:oddHBand="1" w:evenHBand="0" w:firstRowFirstColumn="0" w:firstRowLastColumn="0" w:lastRowFirstColumn="0" w:lastRowLastColumn="0"/>
             </w:pPr>
-            <w:hyperlink r:id="rId29" w:history="1">
+            <w:hyperlink r:id="rId30" w:history="1">
               <w:r>
                 <w:rPr>
                   <w:rStyle w:val="Hyperlink"/>
@@ -1224,7 +1262,7 @@
             <w:pPr>
               <w:cnfStyle w:val="000000000000" w:firstRow="0" w:lastRow="0" w:firstColumn="0" w:lastColumn="0" w:oddVBand="0" w:evenVBand="0" w:oddHBand="0" w:evenHBand="0" w:firstRowFirstColumn="0" w:firstRowLastColumn="0" w:lastRowFirstColumn="0" w:lastRowLastColumn="0"/>
             </w:pPr>
-            <w:hyperlink r:id="rId30" w:history="1">
+            <w:hyperlink r:id="rId31" w:history="1">
               <w:r>
                 <w:rPr>
                   <w:rStyle w:val="Hyperlink"/>
@@ -1287,7 +1325,7 @@
             <w:pPr>
               <w:cnfStyle w:val="000000100000" w:firstRow="0" w:lastRow="0" w:firstColumn="0" w:lastColumn="0" w:oddVBand="0" w:evenVBand="0" w:oddHBand="1" w:evenHBand="0" w:firstRowFirstColumn="0" w:firstRowLastColumn="0" w:lastRowFirstColumn="0" w:lastRowLastColumn="0"/>
             </w:pPr>
-            <w:hyperlink r:id="rId31" w:history="1">
+            <w:hyperlink r:id="rId32" w:history="1">
               <w:r>
                 <w:rPr>
                   <w:rStyle w:val="Hyperlink"/>
@@ -1339,7 +1377,7 @@
             <w:pPr>
               <w:cnfStyle w:val="000000000000" w:firstRow="0" w:lastRow="0" w:firstColumn="0" w:lastColumn="0" w:oddVBand="0" w:evenVBand="0" w:oddHBand="0" w:evenHBand="0" w:firstRowFirstColumn="0" w:firstRowLastColumn="0" w:lastRowFirstColumn="0" w:lastRowLastColumn="0"/>
             </w:pPr>
-            <w:hyperlink r:id="rId32" w:history="1">
+            <w:hyperlink r:id="rId33" w:history="1">
               <w:r>
                 <w:rPr>
                   <w:rStyle w:val="Hyperlink"/>
@@ -1394,7 +1432,7 @@
             <w:pPr>
               <w:cnfStyle w:val="000000100000" w:firstRow="0" w:lastRow="0" w:firstColumn="0" w:lastColumn="0" w:oddVBand="0" w:evenVBand="0" w:oddHBand="1" w:evenHBand="0" w:firstRowFirstColumn="0" w:firstRowLastColumn="0" w:lastRowFirstColumn="0" w:lastRowLastColumn="0"/>
             </w:pPr>
-            <w:hyperlink r:id="rId33" w:history="1">
+            <w:hyperlink r:id="rId34" w:history="1">
               <w:r>
                 <w:rPr>
                   <w:rStyle w:val="Hyperlink"/>
@@ -1446,7 +1484,7 @@
             <w:pPr>
               <w:cnfStyle w:val="000000000000" w:firstRow="0" w:lastRow="0" w:firstColumn="0" w:lastColumn="0" w:oddVBand="0" w:evenVBand="0" w:oddHBand="0" w:evenHBand="0" w:firstRowFirstColumn="0" w:firstRowLastColumn="0" w:lastRowFirstColumn="0" w:lastRowLastColumn="0"/>
             </w:pPr>
-            <w:hyperlink r:id="rId34" w:history="1">
+            <w:hyperlink r:id="rId35" w:history="1">
               <w:r>
                 <w:rPr>
                   <w:rStyle w:val="Hyperlink"/>
@@ -1501,7 +1539,7 @@
             <w:pPr>
               <w:cnfStyle w:val="000000100000" w:firstRow="0" w:lastRow="0" w:firstColumn="0" w:lastColumn="0" w:oddVBand="0" w:evenVBand="0" w:oddHBand="1" w:evenHBand="0" w:firstRowFirstColumn="0" w:firstRowLastColumn="0" w:lastRowFirstColumn="0" w:lastRowLastColumn="0"/>
             </w:pPr>
-            <w:hyperlink r:id="rId35" w:history="1">
+            <w:hyperlink r:id="rId36" w:history="1">
               <w:r>
                 <w:rPr>
                   <w:rStyle w:val="Hyperlink"/>
@@ -1553,7 +1591,7 @@
             <w:pPr>
               <w:cnfStyle w:val="000000000000" w:firstRow="0" w:lastRow="0" w:firstColumn="0" w:lastColumn="0" w:oddVBand="0" w:evenVBand="0" w:oddHBand="0" w:evenHBand="0" w:firstRowFirstColumn="0" w:firstRowLastColumn="0" w:lastRowFirstColumn="0" w:lastRowLastColumn="0"/>
             </w:pPr>
-            <w:hyperlink r:id="rId36" w:history="1">
+            <w:hyperlink r:id="rId37" w:history="1">
               <w:r>
                 <w:rPr>
                   <w:rStyle w:val="Hyperlink"/>
@@ -1608,7 +1646,7 @@
             <w:pPr>
               <w:cnfStyle w:val="000000100000" w:firstRow="0" w:lastRow="0" w:firstColumn="0" w:lastColumn="0" w:oddVBand="0" w:evenVBand="0" w:oddHBand="1" w:evenHBand="0" w:firstRowFirstColumn="0" w:firstRowLastColumn="0" w:lastRowFirstColumn="0" w:lastRowLastColumn="0"/>
             </w:pPr>
-            <w:hyperlink r:id="rId37" w:history="1">
+            <w:hyperlink r:id="rId38" w:history="1">
               <w:r>
                 <w:rPr>
                   <w:rStyle w:val="Hyperlink"/>
@@ -1660,7 +1698,7 @@
             <w:pPr>
               <w:cnfStyle w:val="000000000000" w:firstRow="0" w:lastRow="0" w:firstColumn="0" w:lastColumn="0" w:oddVBand="0" w:evenVBand="0" w:oddHBand="0" w:evenHBand="0" w:firstRowFirstColumn="0" w:firstRowLastColumn="0" w:lastRowFirstColumn="0" w:lastRowLastColumn="0"/>
             </w:pPr>
-            <w:hyperlink r:id="rId38" w:history="1">
+            <w:hyperlink r:id="rId39" w:history="1">
               <w:r>
                 <w:rPr>
                   <w:rStyle w:val="Hyperlink"/>
@@ -1715,7 +1753,7 @@
             <w:pPr>
               <w:cnfStyle w:val="000000100000" w:firstRow="0" w:lastRow="0" w:firstColumn="0" w:lastColumn="0" w:oddVBand="0" w:evenVBand="0" w:oddHBand="1" w:evenHBand="0" w:firstRowFirstColumn="0" w:firstRowLastColumn="0" w:lastRowFirstColumn="0" w:lastRowLastColumn="0"/>
             </w:pPr>
-            <w:hyperlink r:id="rId39" w:history="1">
+            <w:hyperlink r:id="rId40" w:history="1">
               <w:r>
                 <w:rPr>
                   <w:rStyle w:val="Hyperlink"/>
@@ -1767,7 +1805,7 @@
             <w:pPr>
               <w:cnfStyle w:val="000000000000" w:firstRow="0" w:lastRow="0" w:firstColumn="0" w:lastColumn="0" w:oddVBand="0" w:evenVBand="0" w:oddHBand="0" w:evenHBand="0" w:firstRowFirstColumn="0" w:firstRowLastColumn="0" w:lastRowFirstColumn="0" w:lastRowLastColumn="0"/>
             </w:pPr>
-            <w:hyperlink r:id="rId40" w:history="1">
+            <w:hyperlink r:id="rId41" w:history="1">
               <w:r>
                 <w:rPr>
                   <w:rStyle w:val="Hyperlink"/>
@@ -1823,7 +1861,7 @@
             <w:pPr>
               <w:cnfStyle w:val="000000100000" w:firstRow="0" w:lastRow="0" w:firstColumn="0" w:lastColumn="0" w:oddVBand="0" w:evenVBand="0" w:oddHBand="1" w:evenHBand="0" w:firstRowFirstColumn="0" w:firstRowLastColumn="0" w:lastRowFirstColumn="0" w:lastRowLastColumn="0"/>
             </w:pPr>
-            <w:hyperlink r:id="rId41" w:history="1">
+            <w:hyperlink r:id="rId42" w:history="1">
               <w:r>
                 <w:rPr>
                   <w:rStyle w:val="Hyperlink"/>
@@ -1881,7 +1919,7 @@
             <w:pPr>
               <w:cnfStyle w:val="000000000000" w:firstRow="0" w:lastRow="0" w:firstColumn="0" w:lastColumn="0" w:oddVBand="0" w:evenVBand="0" w:oddHBand="0" w:evenHBand="0" w:firstRowFirstColumn="0" w:firstRowLastColumn="0" w:lastRowFirstColumn="0" w:lastRowLastColumn="0"/>
             </w:pPr>
-            <w:hyperlink r:id="rId42" w:history="1">
+            <w:hyperlink r:id="rId43" w:history="1">
               <w:r>
                 <w:rPr>
                   <w:rStyle w:val="Hyperlink"/>
@@ -1942,7 +1980,7 @@
             <w:pPr>
               <w:cnfStyle w:val="000000100000" w:firstRow="0" w:lastRow="0" w:firstColumn="0" w:lastColumn="0" w:oddVBand="0" w:evenVBand="0" w:oddHBand="1" w:evenHBand="0" w:firstRowFirstColumn="0" w:firstRowLastColumn="0" w:lastRowFirstColumn="0" w:lastRowLastColumn="0"/>
             </w:pPr>
-            <w:hyperlink r:id="rId43" w:history="1">
+            <w:hyperlink r:id="rId44" w:history="1">
               <w:r>
                 <w:rPr>
                   <w:rStyle w:val="Hyperlink"/>
@@ -1994,7 +2032,7 @@
             <w:pPr>
               <w:cnfStyle w:val="000000000000" w:firstRow="0" w:lastRow="0" w:firstColumn="0" w:lastColumn="0" w:oddVBand="0" w:evenVBand="0" w:oddHBand="0" w:evenHBand="0" w:firstRowFirstColumn="0" w:firstRowLastColumn="0" w:lastRowFirstColumn="0" w:lastRowLastColumn="0"/>
             </w:pPr>
-            <w:hyperlink r:id="rId44" w:history="1">
+            <w:hyperlink r:id="rId45" w:history="1">
               <w:r>
                 <w:rPr>
                   <w:rStyle w:val="Hyperlink"/>
@@ -2049,7 +2087,7 @@
             <w:pPr>
               <w:cnfStyle w:val="000000100000" w:firstRow="0" w:lastRow="0" w:firstColumn="0" w:lastColumn="0" w:oddVBand="0" w:evenVBand="0" w:oddHBand="1" w:evenHBand="0" w:firstRowFirstColumn="0" w:firstRowLastColumn="0" w:lastRowFirstColumn="0" w:lastRowLastColumn="0"/>
             </w:pPr>
-            <w:hyperlink r:id="rId45" w:history="1">
+            <w:hyperlink r:id="rId46" w:history="1">
               <w:r>
                 <w:rPr>
                   <w:rStyle w:val="Hyperlink"/>
@@ -2101,7 +2139,7 @@
             <w:pPr>
               <w:cnfStyle w:val="000000000000" w:firstRow="0" w:lastRow="0" w:firstColumn="0" w:lastColumn="0" w:oddVBand="0" w:evenVBand="0" w:oddHBand="0" w:evenHBand="0" w:firstRowFirstColumn="0" w:firstRowLastColumn="0" w:lastRowFirstColumn="0" w:lastRowLastColumn="0"/>
             </w:pPr>
-            <w:hyperlink r:id="rId46" w:history="1">
+            <w:hyperlink r:id="rId47" w:history="1">
               <w:r>
                 <w:rPr>
                   <w:rStyle w:val="Hyperlink"/>
@@ -2156,7 +2194,7 @@
             <w:pPr>
               <w:cnfStyle w:val="000000100000" w:firstRow="0" w:lastRow="0" w:firstColumn="0" w:lastColumn="0" w:oddVBand="0" w:evenVBand="0" w:oddHBand="1" w:evenHBand="0" w:firstRowFirstColumn="0" w:firstRowLastColumn="0" w:lastRowFirstColumn="0" w:lastRowLastColumn="0"/>
             </w:pPr>
-            <w:hyperlink r:id="rId47" w:history="1">
+            <w:hyperlink r:id="rId48" w:history="1">
               <w:r>
                 <w:rPr>
                   <w:rStyle w:val="Hyperlink"/>
@@ -2208,7 +2246,7 @@
             <w:pPr>
               <w:cnfStyle w:val="000000000000" w:firstRow="0" w:lastRow="0" w:firstColumn="0" w:lastColumn="0" w:oddVBand="0" w:evenVBand="0" w:oddHBand="0" w:evenHBand="0" w:firstRowFirstColumn="0" w:firstRowLastColumn="0" w:lastRowFirstColumn="0" w:lastRowLastColumn="0"/>
             </w:pPr>
-            <w:hyperlink r:id="rId48" w:history="1">
+            <w:hyperlink r:id="rId49" w:history="1">
               <w:r>
                 <w:rPr>
                   <w:rStyle w:val="Hyperlink"/>
@@ -2263,7 +2301,7 @@
             <w:pPr>
               <w:cnfStyle w:val="000000100000" w:firstRow="0" w:lastRow="0" w:firstColumn="0" w:lastColumn="0" w:oddVBand="0" w:evenVBand="0" w:oddHBand="1" w:evenHBand="0" w:firstRowFirstColumn="0" w:firstRowLastColumn="0" w:lastRowFirstColumn="0" w:lastRowLastColumn="0"/>
             </w:pPr>
-            <w:hyperlink r:id="rId49" w:history="1">
+            <w:hyperlink r:id="rId50" w:history="1">
               <w:r>
                 <w:rPr>
                   <w:rStyle w:val="Hyperlink"/>
@@ -2315,7 +2353,7 @@
             <w:pPr>
               <w:cnfStyle w:val="000000000000" w:firstRow="0" w:lastRow="0" w:firstColumn="0" w:lastColumn="0" w:oddVBand="0" w:evenVBand="0" w:oddHBand="0" w:evenHBand="0" w:firstRowFirstColumn="0" w:firstRowLastColumn="0" w:lastRowFirstColumn="0" w:lastRowLastColumn="0"/>
             </w:pPr>
-            <w:hyperlink r:id="rId50" w:history="1">
+            <w:hyperlink r:id="rId51" w:history="1">
               <w:r>
                 <w:rPr>
                   <w:rStyle w:val="Hyperlink"/>
@@ -2370,7 +2408,7 @@
             <w:pPr>
               <w:cnfStyle w:val="000000100000" w:firstRow="0" w:lastRow="0" w:firstColumn="0" w:lastColumn="0" w:oddVBand="0" w:evenVBand="0" w:oddHBand="1" w:evenHBand="0" w:firstRowFirstColumn="0" w:firstRowLastColumn="0" w:lastRowFirstColumn="0" w:lastRowLastColumn="0"/>
             </w:pPr>
-            <w:hyperlink r:id="rId51" w:history="1">
+            <w:hyperlink r:id="rId52" w:history="1">
               <w:r>
                 <w:rPr>
                   <w:rStyle w:val="Hyperlink"/>
@@ -2422,7 +2460,7 @@
             <w:pPr>
               <w:cnfStyle w:val="000000000000" w:firstRow="0" w:lastRow="0" w:firstColumn="0" w:lastColumn="0" w:oddVBand="0" w:evenVBand="0" w:oddHBand="0" w:evenHBand="0" w:firstRowFirstColumn="0" w:firstRowLastColumn="0" w:lastRowFirstColumn="0" w:lastRowLastColumn="0"/>
             </w:pPr>
-            <w:hyperlink r:id="rId52" w:history="1">
+            <w:hyperlink r:id="rId53" w:history="1">
               <w:r>
                 <w:rPr>
                   <w:rStyle w:val="Hyperlink"/>
@@ -2477,7 +2515,7 @@
             <w:pPr>
               <w:cnfStyle w:val="000000100000" w:firstRow="0" w:lastRow="0" w:firstColumn="0" w:lastColumn="0" w:oddVBand="0" w:evenVBand="0" w:oddHBand="1" w:evenHBand="0" w:firstRowFirstColumn="0" w:firstRowLastColumn="0" w:lastRowFirstColumn="0" w:lastRowLastColumn="0"/>
             </w:pPr>
-            <w:hyperlink r:id="rId53" w:history="1">
+            <w:hyperlink r:id="rId54" w:history="1">
               <w:r>
                 <w:rPr>
                   <w:rStyle w:val="Hyperlink"/>
@@ -2529,7 +2567,7 @@
             <w:pPr>
               <w:cnfStyle w:val="000000000000" w:firstRow="0" w:lastRow="0" w:firstColumn="0" w:lastColumn="0" w:oddVBand="0" w:evenVBand="0" w:oddHBand="0" w:evenHBand="0" w:firstRowFirstColumn="0" w:firstRowLastColumn="0" w:lastRowFirstColumn="0" w:lastRowLastColumn="0"/>
             </w:pPr>
-            <w:hyperlink r:id="rId54" w:history="1">
+            <w:hyperlink r:id="rId55" w:history="1">
               <w:r>
                 <w:rPr>
                   <w:rStyle w:val="Hyperlink"/>

</xml_diff>